<commit_message>
Add gates to board - not finished
</commit_message>
<xml_diff>
--- a/Documentation/Coursework/Computer Science NEA.docx
+++ b/Documentation/Coursework/Computer Science NEA.docx
@@ -1455,15 +1455,19 @@
     </w:p>
     <w:p>
       <w:r>
-        <w:t xml:space="preserve">GCSE Computer science is where a student’s introduction to logic gates may happen, this is a part of the curriculum but also helps to further a student’s logical thinking which can help in other areas of the subject, such as programming. A way to help me better understand logic gates were logic gate simulators, these simulators allowed me to create simple circuits using basic AND, </w:t>
-      </w:r>
-      <w:proofErr w:type="gramStart"/>
-      <w:r>
-        <w:t>OR,</w:t>
-      </w:r>
-      <w:proofErr w:type="gramEnd"/>
-      <w:r>
-        <w:t xml:space="preserve"> XOR, and NOT gates. These current simulators are too complex for what is needed for GCSE computer science and lack the teaching tools that my proposed system will include. </w:t>
+        <w:t>GCSE Computer science is where a student’s introduction to logic gates may happen, this is a part of the curriculum but also helps to further a student’s logical thinking which can help in other areas of the subject, such as programming. A way to help me better understand logic gates were logic gate simulators, these simulators allowed me to create simple circuits using basic AND, OR, XOR, and NOT gates</w:t>
+      </w:r>
+      <w:r>
+        <w:t xml:space="preserve"> virtually</w:t>
+      </w:r>
+      <w:r>
+        <w:t>.</w:t>
+      </w:r>
+      <w:r>
+        <w:t xml:space="preserve"> A simulator would allow the students to create circuits that give automatically give outputs without needing to be traced. However, t</w:t>
+      </w:r>
+      <w:r>
+        <w:t>he current simulators are too complex for what is needed for GCSE computer science and lack the teaching tools that my proposed system will include.</w:t>
       </w:r>
     </w:p>
     <w:p>
@@ -1489,7 +1493,13 @@
         <w:t>transistors</w:t>
       </w:r>
       <w:r>
-        <w:t xml:space="preserve"> are what allow computers to work. Logic gates can be combined to produce a certain output based on the inputs of the circuit. An AND gate (Figure 1) for example will take two inputs and return a True output if both inputs are True, and a False output otherwise. Inputs and outputs can be True or False as they are Boolean, this is usually represented as a 1 and 0 for True and False respectively. Certain gates such as the Not gate will only need one input. There are other parts to the logic circuits besides the gates</w:t>
+        <w:t xml:space="preserve"> are what allow computers to work. Logic gates can be combined to produce a certain output based on the inputs of the circuit. An AND gate (Figure 1) for example will take two inputs and return a True output if both inputs are True, and a False output otherwise. Inputs and outputs can be True or False as they are Boolean, this is usually represented as a 1 and 0 for True and </w:t>
+      </w:r>
+      <w:r>
+        <w:t>False,</w:t>
+      </w:r>
+      <w:r>
+        <w:t xml:space="preserve"> respectively. Certain gates such as the Not gate will only need one input. There are other parts to the logic circuits besides the gates</w:t>
       </w:r>
       <w:r>
         <w:t>;</w:t>
@@ -1501,7 +1511,19 @@
         <w:t xml:space="preserve">a </w:t>
       </w:r>
       <w:r>
-        <w:t>simple ‘bulb’ that’s on for True and off for False. A more complex output such as a 4-bit digit would produce an integer output based on a binary sequence from 4 Boolean inputs.</w:t>
+        <w:t xml:space="preserve">simple ‘bulb’ </w:t>
+      </w:r>
+      <w:r>
+        <w:t>that is</w:t>
+      </w:r>
+      <w:r>
+        <w:t xml:space="preserve"> on</w:t>
+      </w:r>
+      <w:r>
+        <w:t>/lit</w:t>
+      </w:r>
+      <w:r>
+        <w:t xml:space="preserve"> for True and off for False. A more complex output such as a 4-bit digit would produce an integer output based on a binary sequence from 4 Boolean inputs.</w:t>
       </w:r>
     </w:p>
     <w:p>
@@ -1620,15 +1642,7 @@
         <w:t xml:space="preserve"> </w:t>
       </w:r>
       <w:r>
-        <w:t xml:space="preserve">for the Logic operations AND, </w:t>
-      </w:r>
-      <w:proofErr w:type="gramStart"/>
-      <w:r>
-        <w:t>OR,</w:t>
-      </w:r>
-      <w:proofErr w:type="gramEnd"/>
-      <w:r>
-        <w:t xml:space="preserve"> XOR, and NOT. These are the only gates that are needed for the AQA course as per the specification (Figure 3).</w:t>
+        <w:t>for the Logic operations AND, OR, XOR, and NOT. These are the only gates that are needed for the AQA course as per the specification (Figure 3).</w:t>
       </w:r>
     </w:p>
     <w:tbl>
@@ -3523,216 +3537,418 @@
       <w:r>
         <w:t xml:space="preserve">Figure </w:t>
       </w:r>
-      <w:r>
-        <w:fldChar w:fldCharType="begin"/>
-      </w:r>
-      <w:r>
-        <w:instrText xml:space="preserve"> SEQ Figure \* ARABIC </w:instrText>
-      </w:r>
-      <w:r>
-        <w:fldChar w:fldCharType="separate"/>
-      </w:r>
-      <w:r>
+      <w:fldSimple w:instr=" SEQ Figure \* ARABIC ">
+        <w:r>
+          <w:rPr>
+            <w:noProof/>
+          </w:rPr>
+          <w:t>3</w:t>
+        </w:r>
+      </w:fldSimple>
+      <w:r>
+        <w:t xml:space="preserve">: </w:t>
+      </w:r>
+      <w:r>
+        <w:t>AQA GCSE Specification for Boolean Algebra 3.4.2</w:t>
+      </w:r>
+    </w:p>
+    <w:p/>
+    <w:p/>
+    <w:p>
+      <w:r>
+        <w:t>As these are the only gates needed for the AQA course, they will be the only gates included</w:t>
+      </w:r>
+      <w:r>
+        <w:t>,</w:t>
+      </w:r>
+      <w:r>
+        <w:t xml:space="preserve"> </w:t>
+      </w:r>
+      <w:r>
+        <w:t>simplifying</w:t>
+      </w:r>
+      <w:r>
+        <w:t xml:space="preserve"> the program for the students. My solution would be more focused </w:t>
+      </w:r>
+      <w:r>
+        <w:t>on</w:t>
+      </w:r>
+      <w:r>
+        <w:t xml:space="preserve"> teaching, specifically </w:t>
+      </w:r>
+      <w:r>
+        <w:t>what is</w:t>
+      </w:r>
+      <w:r>
+        <w:t xml:space="preserve"> needed for the AQA GCSE specification. I had a short conversation with Mr Flynn about what features would </w:t>
+      </w:r>
+      <w:r>
+        <w:t>make</w:t>
+      </w:r>
+      <w:r>
+        <w:t xml:space="preserve"> my program relevant to GCSE </w:t>
+      </w:r>
+      <w:r>
+        <w:t>students</w:t>
+      </w:r>
+      <w:r>
+        <w:t>. These include</w:t>
+      </w:r>
+      <w:r>
+        <w:t>d</w:t>
+      </w:r>
+      <w:r>
+        <w:t>:</w:t>
+      </w:r>
+    </w:p>
+    <w:p>
+      <w:pPr>
+        <w:pStyle w:val="ListParagraph"/>
+        <w:numPr>
+          <w:ilvl w:val="0"/>
+          <w:numId w:val="2"/>
+        </w:numPr>
+      </w:pPr>
+      <w:r>
+        <w:t xml:space="preserve">Abstracting logic gates that </w:t>
+      </w:r>
+      <w:r>
+        <w:t>are not</w:t>
+      </w:r>
+      <w:r>
+        <w:t xml:space="preserve"> needed.</w:t>
+      </w:r>
+    </w:p>
+    <w:p>
+      <w:pPr>
+        <w:pStyle w:val="ListParagraph"/>
+        <w:numPr>
+          <w:ilvl w:val="0"/>
+          <w:numId w:val="2"/>
+        </w:numPr>
+      </w:pPr>
+      <w:r>
+        <w:t xml:space="preserve">Including a </w:t>
+      </w:r>
+      <w:r>
+        <w:t>checklist</w:t>
+      </w:r>
+      <w:r>
+        <w:t xml:space="preserve"> to determine if the user has used each of the gates at least once.</w:t>
+      </w:r>
+    </w:p>
+    <w:p>
+      <w:pPr>
+        <w:pStyle w:val="ListParagraph"/>
+        <w:numPr>
+          <w:ilvl w:val="0"/>
+          <w:numId w:val="2"/>
+        </w:numPr>
+      </w:pPr>
+      <w:r>
+        <w:t>A truth table generator</w:t>
+      </w:r>
+      <w:r>
+        <w:t xml:space="preserve"> t</w:t>
+      </w:r>
+      <w:r>
+        <w:t>o display the results of a circuit as a truth table.</w:t>
+      </w:r>
+    </w:p>
+    <w:p>
+      <w:pPr>
+        <w:pStyle w:val="ListParagraph"/>
+        <w:numPr>
+          <w:ilvl w:val="0"/>
+          <w:numId w:val="2"/>
+        </w:numPr>
+      </w:pPr>
+      <w:r>
+        <w:t>Converting a written Boolean expression into a truth table.</w:t>
+      </w:r>
+    </w:p>
+    <w:p>
+      <w:pPr>
+        <w:pStyle w:val="ListParagraph"/>
+        <w:numPr>
+          <w:ilvl w:val="0"/>
+          <w:numId w:val="2"/>
+        </w:numPr>
+      </w:pPr>
+      <w:r>
+        <w:t>Displaying the Boolean expression for the created circuit.</w:t>
+      </w:r>
+    </w:p>
+    <w:p>
+      <w:pPr>
+        <w:pStyle w:val="ListParagraph"/>
+        <w:numPr>
+          <w:ilvl w:val="0"/>
+          <w:numId w:val="2"/>
+        </w:numPr>
+      </w:pPr>
+      <w:r>
+        <w:t>Allowing individuals to save and load circuits to and from their computer’s local storage.</w:t>
+      </w:r>
+    </w:p>
+    <w:p>
+      <w:pPr>
         <w:rPr>
           <w:noProof/>
         </w:rPr>
-        <w:t>3</w:t>
+      </w:pPr>
+      <w:r>
+        <w:t xml:space="preserve">These </w:t>
+      </w:r>
+      <w:r>
+        <w:t>are all the features I believe are needed for the student to understand and solve GCSE level questions (Example shown in Figure 4).</w:t>
       </w:r>
       <w:r>
         <w:rPr>
           <w:noProof/>
         </w:rPr>
-        <w:fldChar w:fldCharType="end"/>
-      </w:r>
-      <w:r>
-        <w:t xml:space="preserve">: </w:t>
-      </w:r>
-      <w:r>
-        <w:t>AQA GCSE Specification for Boolean Algebra 3.4.2</w:t>
+        <w:t xml:space="preserve"> </w:t>
+      </w:r>
+    </w:p>
+    <w:p>
+      <w:pPr>
+        <w:keepNext/>
+      </w:pPr>
+      <w:r>
+        <w:rPr>
+          <w:noProof/>
+        </w:rPr>
+        <w:drawing>
+          <wp:inline distT="0" distB="0" distL="0" distR="0" wp14:anchorId="765A18D8" wp14:editId="26A893B5">
+            <wp:extent cx="2657404" cy="3765436"/>
+            <wp:effectExtent l="0" t="0" r="0" b="6985"/>
+            <wp:docPr id="1" name="Picture 1" descr="A picture containing diagram&#10;&#10;Description automatically generated"/>
+            <wp:cNvGraphicFramePr>
+              <a:graphicFrameLocks xmlns:a="http://schemas.openxmlformats.org/drawingml/2006/main" noChangeAspect="1"/>
+            </wp:cNvGraphicFramePr>
+            <a:graphic xmlns:a="http://schemas.openxmlformats.org/drawingml/2006/main">
+              <a:graphicData uri="http://schemas.openxmlformats.org/drawingml/2006/picture">
+                <pic:pic xmlns:pic="http://schemas.openxmlformats.org/drawingml/2006/picture">
+                  <pic:nvPicPr>
+                    <pic:cNvPr id="535962865" name="Picture 535962865" descr="A picture containing diagram&#10;&#10;Description automatically generated"/>
+                    <pic:cNvPicPr>
+                      <a:picLocks noChangeAspect="1"/>
+                    </pic:cNvPicPr>
+                  </pic:nvPicPr>
+                  <pic:blipFill rotWithShape="1">
+                    <a:blip r:embed="rId12">
+                      <a:extLst>
+                        <a:ext uri="{28A0092B-C50C-407E-A947-70E740481C1C}">
+                          <a14:useLocalDpi xmlns:a14="http://schemas.microsoft.com/office/drawing/2010/main" val="0"/>
+                        </a:ext>
+                      </a:extLst>
+                    </a:blip>
+                    <a:srcRect l="6601" t="6372" r="9291" b="8963"/>
+                    <a:stretch/>
+                  </pic:blipFill>
+                  <pic:spPr bwMode="auto">
+                    <a:xfrm>
+                      <a:off x="0" y="0"/>
+                      <a:ext cx="2738333" cy="3880109"/>
+                    </a:xfrm>
+                    <a:prstGeom prst="rect">
+                      <a:avLst/>
+                    </a:prstGeom>
+                    <a:ln>
+                      <a:noFill/>
+                    </a:ln>
+                    <a:extLst>
+                      <a:ext uri="{53640926-AAD7-44D8-BBD7-CCE9431645EC}">
+                        <a14:shadowObscured xmlns:a14="http://schemas.microsoft.com/office/drawing/2010/main"/>
+                      </a:ext>
+                    </a:extLst>
+                  </pic:spPr>
+                </pic:pic>
+              </a:graphicData>
+            </a:graphic>
+          </wp:inline>
+        </w:drawing>
+      </w:r>
+      <w:r>
+        <w:rPr>
+          <w:noProof/>
+        </w:rPr>
+        <w:drawing>
+          <wp:inline distT="0" distB="0" distL="0" distR="0" wp14:anchorId="6B9C1D4F" wp14:editId="3C6D0B15">
+            <wp:extent cx="2648310" cy="3759269"/>
+            <wp:effectExtent l="0" t="0" r="0" b="0"/>
+            <wp:docPr id="352798593" name="Picture 352798593" descr="Table&#10;&#10;Description automatically generated"/>
+            <wp:cNvGraphicFramePr>
+              <a:graphicFrameLocks xmlns:a="http://schemas.openxmlformats.org/drawingml/2006/main" noChangeAspect="1"/>
+            </wp:cNvGraphicFramePr>
+            <a:graphic xmlns:a="http://schemas.openxmlformats.org/drawingml/2006/main">
+              <a:graphicData uri="http://schemas.openxmlformats.org/drawingml/2006/picture">
+                <pic:pic xmlns:pic="http://schemas.openxmlformats.org/drawingml/2006/picture">
+                  <pic:nvPicPr>
+                    <pic:cNvPr id="352798593" name="Picture 352798593" descr="Table&#10;&#10;Description automatically generated"/>
+                    <pic:cNvPicPr>
+                      <a:picLocks noChangeAspect="1"/>
+                    </pic:cNvPicPr>
+                  </pic:nvPicPr>
+                  <pic:blipFill rotWithShape="1">
+                    <a:blip r:embed="rId13">
+                      <a:extLst>
+                        <a:ext uri="{28A0092B-C50C-407E-A947-70E740481C1C}">
+                          <a14:useLocalDpi xmlns:a14="http://schemas.microsoft.com/office/drawing/2010/main" val="0"/>
+                        </a:ext>
+                      </a:extLst>
+                    </a:blip>
+                    <a:srcRect l="5729" t="5656" r="7896" b="8005"/>
+                    <a:stretch/>
+                  </pic:blipFill>
+                  <pic:spPr bwMode="auto">
+                    <a:xfrm>
+                      <a:off x="0" y="0"/>
+                      <a:ext cx="2670427" cy="3790664"/>
+                    </a:xfrm>
+                    <a:prstGeom prst="rect">
+                      <a:avLst/>
+                    </a:prstGeom>
+                    <a:ln>
+                      <a:noFill/>
+                    </a:ln>
+                    <a:extLst>
+                      <a:ext uri="{53640926-AAD7-44D8-BBD7-CCE9431645EC}">
+                        <a14:shadowObscured xmlns:a14="http://schemas.microsoft.com/office/drawing/2010/main"/>
+                      </a:ext>
+                    </a:extLst>
+                  </pic:spPr>
+                </pic:pic>
+              </a:graphicData>
+            </a:graphic>
+          </wp:inline>
+        </w:drawing>
+      </w:r>
+    </w:p>
+    <w:p>
+      <w:pPr>
+        <w:pStyle w:val="Caption"/>
+      </w:pPr>
+      <w:r>
+        <w:t xml:space="preserve">Figure </w:t>
+      </w:r>
+      <w:fldSimple w:instr=" SEQ Figure \* ARABIC ">
+        <w:r>
+          <w:rPr>
+            <w:noProof/>
+          </w:rPr>
+          <w:t>4</w:t>
+        </w:r>
+      </w:fldSimple>
+      <w:r>
+        <w:t xml:space="preserve">: Logic Gate question </w:t>
+      </w:r>
+      <w:r>
+        <w:t>from AQA GCSE Computer Science June 2019 (8020/1)</w:t>
+      </w:r>
+    </w:p>
+    <w:p>
+      <w:pPr>
+        <w:ind w:left="567" w:firstLine="0"/>
+      </w:pPr>
+    </w:p>
+    <w:p>
+      <w:pPr>
+        <w:pStyle w:val="Heading2"/>
+      </w:pPr>
+      <w:r>
+        <w:lastRenderedPageBreak/>
+        <w:t>Acceptable Limitations</w:t>
+      </w:r>
+    </w:p>
+    <w:p>
+      <w:r>
+        <w:t xml:space="preserve">Hardware and software constraints – The program needs to able to run on the school computers and therefore must not be resource intensive as the hardware used in the computers are </w:t>
       </w:r>
     </w:p>
     <w:p/>
+    <w:p>
+      <w:pPr>
+        <w:pStyle w:val="Heading2"/>
+      </w:pPr>
+      <w:r>
+        <w:t xml:space="preserve">Platform, </w:t>
+      </w:r>
+      <w:r>
+        <w:t>Programming Language</w:t>
+      </w:r>
+      <w:r>
+        <w:t>,</w:t>
+      </w:r>
+      <w:r>
+        <w:t xml:space="preserve"> and Modules</w:t>
+      </w:r>
+    </w:p>
+    <w:p>
+      <w:r>
+        <w:t>The program would run as either a web application or a windows desktop application. These choices are suitable as Highdown uses windows as the operating system on its computers, and all its computers have a browser and constant access to the internet.</w:t>
+      </w:r>
+    </w:p>
+    <w:p>
+      <w:r>
+        <w:t>A desktop application is a type of software that is directly installed onto the hard drive of the computer. It can be launched whenever, independent of other applications,</w:t>
+      </w:r>
+      <w:r>
+        <w:t xml:space="preserve"> i.e.,</w:t>
+      </w:r>
+      <w:r>
+        <w:t xml:space="preserve"> it </w:t>
+      </w:r>
+      <w:r>
+        <w:t>does not</w:t>
+      </w:r>
+      <w:r>
+        <w:t xml:space="preserve"> need a web browser </w:t>
+      </w:r>
+      <w:r>
+        <w:t xml:space="preserve">to run within, </w:t>
+      </w:r>
+      <w:r>
+        <w:t xml:space="preserve">like a web app. They </w:t>
+      </w:r>
+    </w:p>
+    <w:p>
+      <w:r>
+        <w:t>Web Application vs Desktop Application:</w:t>
+      </w:r>
+    </w:p>
     <w:p/>
     <w:p>
       <w:r>
-        <w:t>As these are the only gates needed for the AQA course, they will be the only gates included</w:t>
-      </w:r>
-      <w:r>
-        <w:t>,</w:t>
-      </w:r>
-      <w:r>
-        <w:t xml:space="preserve"> </w:t>
-      </w:r>
-      <w:r>
-        <w:t>simplifying</w:t>
-      </w:r>
-      <w:r>
-        <w:t xml:space="preserve"> the program for the students. My solution would be more focused </w:t>
-      </w:r>
-      <w:r>
-        <w:t>on</w:t>
-      </w:r>
-      <w:r>
-        <w:t xml:space="preserve"> teaching, specifically what’s needed for the AQA GCSE specification. I had a short conversation with Mr Flynn about what features would </w:t>
-      </w:r>
-      <w:r>
-        <w:t>make</w:t>
-      </w:r>
-      <w:r>
-        <w:t xml:space="preserve"> my program relevant to GCSE </w:t>
-      </w:r>
-      <w:r>
-        <w:t>students</w:t>
-      </w:r>
-      <w:r>
-        <w:t>. These include</w:t>
-      </w:r>
-      <w:r>
-        <w:t>d</w:t>
-      </w:r>
-      <w:r>
-        <w:t>:</w:t>
-      </w:r>
-    </w:p>
-    <w:p>
-      <w:pPr>
-        <w:pStyle w:val="ListParagraph"/>
-        <w:numPr>
-          <w:ilvl w:val="0"/>
-          <w:numId w:val="1"/>
-        </w:numPr>
-      </w:pPr>
-      <w:r>
-        <w:t>Abstracting logic gates that aren’t needed.</w:t>
-      </w:r>
-    </w:p>
-    <w:p>
-      <w:pPr>
-        <w:pStyle w:val="ListParagraph"/>
-        <w:numPr>
-          <w:ilvl w:val="0"/>
-          <w:numId w:val="1"/>
-        </w:numPr>
-      </w:pPr>
-      <w:r>
-        <w:t xml:space="preserve">Including a </w:t>
-      </w:r>
-      <w:r>
-        <w:t>checklist</w:t>
-      </w:r>
-      <w:r>
-        <w:t xml:space="preserve"> to determine if the user has used each of the gates at least once.</w:t>
-      </w:r>
-    </w:p>
-    <w:p>
-      <w:pPr>
-        <w:pStyle w:val="ListParagraph"/>
-        <w:numPr>
-          <w:ilvl w:val="0"/>
-          <w:numId w:val="1"/>
-        </w:numPr>
-      </w:pPr>
-      <w:r>
-        <w:t>A truth table generator.</w:t>
-      </w:r>
-    </w:p>
-    <w:p>
-      <w:pPr>
-        <w:pStyle w:val="ListParagraph"/>
-        <w:numPr>
-          <w:ilvl w:val="1"/>
-          <w:numId w:val="1"/>
-        </w:numPr>
-      </w:pPr>
-      <w:r>
-        <w:t>To display the results of a circuit as a truth table.</w:t>
-      </w:r>
-    </w:p>
-    <w:p>
-      <w:pPr>
-        <w:pStyle w:val="ListParagraph"/>
-        <w:numPr>
-          <w:ilvl w:val="1"/>
-          <w:numId w:val="1"/>
-        </w:numPr>
-      </w:pPr>
-      <w:r>
-        <w:t>A truth table checker will compare a truth table created by the student to the one produced by the program to check that the student has understood the circuit.</w:t>
-      </w:r>
-    </w:p>
-    <w:p>
-      <w:pPr>
-        <w:pStyle w:val="ListParagraph"/>
-        <w:numPr>
-          <w:ilvl w:val="0"/>
-          <w:numId w:val="1"/>
-        </w:numPr>
-      </w:pPr>
-      <w:r>
-        <w:t>Converting a written Boolean expression into a truth table.</w:t>
-      </w:r>
-    </w:p>
-    <w:p>
-      <w:pPr>
-        <w:pStyle w:val="ListParagraph"/>
-        <w:numPr>
-          <w:ilvl w:val="0"/>
-          <w:numId w:val="1"/>
-        </w:numPr>
-      </w:pPr>
-      <w:r>
-        <w:t>Displaying the Boolean expression for the created circuit.</w:t>
-      </w:r>
-    </w:p>
-    <w:p>
-      <w:pPr>
-        <w:pStyle w:val="ListParagraph"/>
-        <w:numPr>
-          <w:ilvl w:val="0"/>
-          <w:numId w:val="1"/>
-        </w:numPr>
-      </w:pPr>
-      <w:r>
-        <w:t>Allowing individuals to save and load circuits to and from their computer’s local storage.</w:t>
-      </w:r>
-    </w:p>
-    <w:p>
-      <w:pPr>
-        <w:pStyle w:val="ListParagraph"/>
-        <w:numPr>
-          <w:ilvl w:val="0"/>
-          <w:numId w:val="1"/>
-        </w:numPr>
-        <w:rPr>
-          <w:b/>
-          <w:bCs/>
-          <w:i/>
-          <w:iCs/>
-        </w:rPr>
-      </w:pPr>
-      <w:r>
-        <w:rPr>
-          <w:b/>
-          <w:bCs/>
-          <w:i/>
-          <w:iCs/>
-        </w:rPr>
-        <w:t>Etc</w:t>
-      </w:r>
-    </w:p>
+        <w:t xml:space="preserve">The programming language used will </w:t>
+      </w:r>
+      <w:proofErr w:type="gramStart"/>
+      <w:r>
+        <w:t>somewhat depend</w:t>
+      </w:r>
+      <w:proofErr w:type="gramEnd"/>
+      <w:r>
+        <w:t xml:space="preserve"> on the platform that the program will be run on. For a web app, the programming languages I would use would be Python, </w:t>
+      </w:r>
+      <w:r>
+        <w:t>JavaScript,</w:t>
+      </w:r>
+      <w:r>
+        <w:t xml:space="preserve"> and HTML; I would also need to be familiar with CSS. </w:t>
+      </w:r>
+      <w:r>
+        <w:t>For a windows application, there are many more languages that would be suitable, including python. As</w:t>
+      </w:r>
+      <w:r>
+        <w:t xml:space="preserve"> python is a language that I am already familiar with, it is my top choice for programming language.</w:t>
+      </w:r>
+    </w:p>
+    <w:p/>
     <w:p>
       <w:pPr>
         <w:pStyle w:val="Heading2"/>
       </w:pPr>
       <w:r>
-        <w:t>Programming Language</w:t>
-      </w:r>
-    </w:p>
-    <w:p>
-      <w:pPr>
-        <w:pStyle w:val="Heading2"/>
-      </w:pPr>
-      <w:r>
         <w:t>User Interface</w:t>
       </w:r>
     </w:p>
@@ -3740,13 +3956,14 @@
       <w:r>
         <w:t xml:space="preserve">The user interface is an important aspect of the </w:t>
       </w:r>
-      <w:proofErr w:type="spellStart"/>
-      <w:r>
-        <w:t>lgs</w:t>
-      </w:r>
-      <w:proofErr w:type="spellEnd"/>
-      <w:r>
-        <w:t xml:space="preserve">, it will be one of the few ways in which the user can manipulate the program and therefore needs to be intuitive and simple. The </w:t>
+      <w:r>
+        <w:t>logic gate simulator</w:t>
+      </w:r>
+      <w:r>
+        <w:t>, it will be one of the few ways in which the user can manipulate the program and therefore needs to be intuitive and simple. The</w:t>
+      </w:r>
+      <w:r>
+        <w:t>…</w:t>
       </w:r>
     </w:p>
     <w:p/>
@@ -3778,7 +3995,7 @@
                     </pic:cNvPicPr>
                   </pic:nvPicPr>
                   <pic:blipFill>
-                    <a:blip r:embed="rId12">
+                    <a:blip r:embed="rId14">
                       <a:extLst>
                         <a:ext uri="{28A0092B-C50C-407E-A947-70E740481C1C}">
                           <a14:useLocalDpi xmlns:a14="http://schemas.microsoft.com/office/drawing/2010/main" val="0"/>
@@ -3817,27 +4034,14 @@
       <w:r>
         <w:t xml:space="preserve">Figure </w:t>
       </w:r>
-      <w:r>
-        <w:fldChar w:fldCharType="begin"/>
-      </w:r>
-      <w:r>
-        <w:instrText xml:space="preserve"> SEQ Figure \* ARABIC </w:instrText>
-      </w:r>
-      <w:r>
-        <w:fldChar w:fldCharType="separate"/>
-      </w:r>
-      <w:r>
-        <w:rPr>
-          <w:noProof/>
-        </w:rPr>
-        <w:t>4</w:t>
-      </w:r>
-      <w:r>
-        <w:rPr>
-          <w:noProof/>
-        </w:rPr>
-        <w:fldChar w:fldCharType="end"/>
-      </w:r>
+      <w:fldSimple w:instr=" SEQ Figure \* ARABIC ">
+        <w:r>
+          <w:rPr>
+            <w:noProof/>
+          </w:rPr>
+          <w:t>5</w:t>
+        </w:r>
+      </w:fldSimple>
       <w:r>
         <w:rPr>
           <w:noProof/>
@@ -3853,20 +4057,323 @@
     </w:p>
     <w:p/>
     <w:p/>
+    <w:p>
+      <w:pPr>
+        <w:pStyle w:val="Heading2"/>
+      </w:pPr>
+      <w:r>
+        <w:t>Guideline</w:t>
+      </w:r>
+    </w:p>
+    <w:p>
+      <w:r>
+        <w:t>1 Introduction</w:t>
+      </w:r>
+    </w:p>
+    <w:p>
+      <w:pPr>
+        <w:ind w:left="567"/>
+      </w:pPr>
+      <w:r>
+        <w:t>1.1 Background to the problem</w:t>
+      </w:r>
+    </w:p>
+    <w:p>
+      <w:pPr>
+        <w:ind w:left="567"/>
+      </w:pPr>
+      <w:r>
+        <w:t>1.2 Describe the problem</w:t>
+      </w:r>
+    </w:p>
+    <w:p>
+      <w:pPr>
+        <w:ind w:left="567"/>
+      </w:pPr>
+      <w:r>
+        <w:t>1.3 Justify the features of the problem</w:t>
+      </w:r>
+    </w:p>
+    <w:p>
+      <w:pPr>
+        <w:ind w:left="567"/>
+      </w:pPr>
+      <w:r>
+        <w:t>1.4 Why is this problem solvable by Computational Thinking?</w:t>
+      </w:r>
+    </w:p>
+    <w:p/>
+    <w:p>
+      <w:r>
+        <w:lastRenderedPageBreak/>
+        <w:t>2 Research</w:t>
+      </w:r>
+    </w:p>
+    <w:p>
+      <w:pPr>
+        <w:ind w:left="567"/>
+      </w:pPr>
+      <w:r>
+        <w:t>2.1 Description of the current system</w:t>
+      </w:r>
+    </w:p>
+    <w:p>
+      <w:pPr>
+        <w:ind w:left="567"/>
+      </w:pPr>
+      <w:r>
+        <w:t>2.2 Problems with the current system</w:t>
+      </w:r>
+    </w:p>
+    <w:p>
+      <w:pPr>
+        <w:ind w:left="567"/>
+      </w:pPr>
+      <w:r>
+        <w:t>2.3 Algorithms used with the current system</w:t>
+      </w:r>
+    </w:p>
+    <w:p/>
+    <w:p>
+      <w:r>
+        <w:t>3 Stake Holders</w:t>
+      </w:r>
+    </w:p>
+    <w:p>
+      <w:pPr>
+        <w:ind w:left="567"/>
+      </w:pPr>
+      <w:r>
+        <w:t>3.1 Introduction</w:t>
+      </w:r>
+    </w:p>
+    <w:p>
+      <w:pPr>
+        <w:ind w:left="567"/>
+      </w:pPr>
+      <w:r>
+        <w:t>3.2 Identification of Prospective Users</w:t>
+      </w:r>
+    </w:p>
+    <w:p>
+      <w:pPr>
+        <w:ind w:left="567"/>
+      </w:pPr>
+      <w:r>
+        <w:t>3.3 Record of Client Interviews</w:t>
+      </w:r>
+    </w:p>
+    <w:p>
+      <w:pPr>
+        <w:ind w:left="567"/>
+      </w:pPr>
+      <w:r>
+        <w:t>3.4 Identification of User Need and Acceptable Limitations</w:t>
+      </w:r>
+    </w:p>
+    <w:p/>
+    <w:p>
+      <w:r>
+        <w:t>4 Background</w:t>
+      </w:r>
+    </w:p>
+    <w:p>
+      <w:pPr>
+        <w:ind w:left="567"/>
+      </w:pPr>
+      <w:r>
+        <w:t>4.1 Description of Proposed Solution</w:t>
+      </w:r>
+    </w:p>
+    <w:p>
+      <w:pPr>
+        <w:ind w:left="567"/>
+      </w:pPr>
+      <w:r>
+        <w:t>4.2 Software development platform</w:t>
+      </w:r>
+    </w:p>
+    <w:p>
+      <w:pPr>
+        <w:ind w:left="567"/>
+      </w:pPr>
+      <w:r>
+        <w:t>4.3 Specify Hardware Requirements</w:t>
+      </w:r>
+    </w:p>
+    <w:p>
+      <w:pPr>
+        <w:ind w:left="567"/>
+      </w:pPr>
+      <w:r>
+        <w:t>4.4 Justify Hardware Requirements</w:t>
+      </w:r>
+    </w:p>
+    <w:p>
+      <w:pPr>
+        <w:ind w:left="567"/>
+      </w:pPr>
+      <w:r>
+        <w:t>4.5 Specify Software requirements</w:t>
+      </w:r>
+    </w:p>
+    <w:p>
+      <w:pPr>
+        <w:ind w:left="567"/>
+      </w:pPr>
+      <w:r>
+        <w:t>4.6 Justify Software requirements</w:t>
+      </w:r>
+    </w:p>
+    <w:p>
+      <w:pPr>
+        <w:ind w:left="567"/>
+      </w:pPr>
+      <w:r>
+        <w:t>4.7 Development language</w:t>
+      </w:r>
+    </w:p>
+    <w:p/>
+    <w:p>
+      <w:r>
+        <w:t>5 Objectives</w:t>
+      </w:r>
+    </w:p>
+    <w:p>
+      <w:pPr>
+        <w:ind w:left="567"/>
+      </w:pPr>
+      <w:r>
+        <w:t>5.1 Introduction</w:t>
+      </w:r>
+    </w:p>
+    <w:p>
+      <w:pPr>
+        <w:ind w:left="567"/>
+      </w:pPr>
+      <w:r>
+        <w:t>5.2 General Objectives</w:t>
+      </w:r>
+    </w:p>
+    <w:p>
+      <w:pPr>
+        <w:ind w:left="567"/>
+      </w:pPr>
+      <w:r>
+        <w:t>5.3 Specific Objectives</w:t>
+      </w:r>
+    </w:p>
+    <w:p>
+      <w:pPr>
+        <w:ind w:left="567"/>
+      </w:pPr>
+      <w:r>
+        <w:t>5.4 Essential Features of the Computational Solution</w:t>
+      </w:r>
+    </w:p>
+    <w:p>
+      <w:pPr>
+        <w:ind w:left="567"/>
+      </w:pPr>
+      <w:r>
+        <w:t xml:space="preserve">5.5 Acceptable Limitations of </w:t>
+      </w:r>
+      <w:r>
+        <w:t xml:space="preserve">the </w:t>
+      </w:r>
+      <w:r>
+        <w:t>proposed solution</w:t>
+      </w:r>
+    </w:p>
+    <w:p/>
+    <w:p>
+      <w:r>
+        <w:t>6 Modelling of the Problem</w:t>
+      </w:r>
+    </w:p>
+    <w:p>
+      <w:pPr>
+        <w:ind w:firstLine="720"/>
+      </w:pPr>
+      <w:r>
+        <w:t>6.1 Introduction</w:t>
+      </w:r>
+    </w:p>
+    <w:p>
+      <w:pPr>
+        <w:ind w:left="567"/>
+      </w:pPr>
+      <w:r>
+        <w:lastRenderedPageBreak/>
+        <w:t>6.2 Data Sources</w:t>
+      </w:r>
+    </w:p>
+    <w:p>
+      <w:pPr>
+        <w:ind w:left="567"/>
+      </w:pPr>
+      <w:r>
+        <w:t>6.3 Data Destinations</w:t>
+      </w:r>
+    </w:p>
+    <w:p>
+      <w:pPr>
+        <w:ind w:left="567"/>
+      </w:pPr>
+      <w:r>
+        <w:t>6.4 Data Volumes</w:t>
+      </w:r>
+    </w:p>
+    <w:p>
+      <w:pPr>
+        <w:ind w:left="567"/>
+      </w:pPr>
+      <w:r>
+        <w:t>6.5 Data Dictionary</w:t>
+      </w:r>
+    </w:p>
+    <w:p>
+      <w:pPr>
+        <w:ind w:left="567"/>
+      </w:pPr>
+      <w:r>
+        <w:t>6.6 Database Information</w:t>
+      </w:r>
+    </w:p>
+    <w:p>
+      <w:pPr>
+        <w:ind w:left="567"/>
+      </w:pPr>
+      <w:r>
+        <w:t>6.7 Database Design of the Current System</w:t>
+      </w:r>
+    </w:p>
+    <w:p>
+      <w:pPr>
+        <w:ind w:left="567"/>
+      </w:pPr>
+      <w:r>
+        <w:t>6.8 Database Design of the New System</w:t>
+      </w:r>
+    </w:p>
+    <w:p>
+      <w:pPr>
+        <w:ind w:left="567"/>
+      </w:pPr>
+      <w:r>
+        <w:t>6.9 Object Orientation Plan</w:t>
+      </w:r>
+    </w:p>
     <w:p/>
     <w:p/>
     <w:p/>
     <w:p/>
-    <w:p/>
-    <w:p/>
-    <w:p/>
     <w:p>
       <w:pPr>
         <w:pStyle w:val="Heading1"/>
       </w:pPr>
       <w:bookmarkStart w:id="4" w:name="_Toc94782677"/>
       <w:r>
-        <w:lastRenderedPageBreak/>
         <w:t>Design</w:t>
       </w:r>
       <w:bookmarkEnd w:id="4"/>
@@ -3885,8 +4392,8 @@
       </w:r>
     </w:p>
     <w:sectPr>
-      <w:headerReference w:type="default" r:id="rId13"/>
-      <w:footerReference w:type="default" r:id="rId14"/>
+      <w:headerReference w:type="default" r:id="rId15"/>
+      <w:footerReference w:type="default" r:id="rId16"/>
       <w:pgSz w:w="11906" w:h="16838"/>
       <w:pgMar w:top="1440" w:right="1440" w:bottom="1440" w:left="1440" w:header="708" w:footer="708" w:gutter="0"/>
       <w:pgNumType w:start="0"/>
@@ -4193,8 +4700,123 @@
       </w:rPr>
     </w:lvl>
   </w:abstractNum>
+  <w:abstractNum w:abstractNumId="1" w15:restartNumberingAfterBreak="0">
+    <w:nsid w:val="3D716AB0"/>
+    <w:multiLevelType w:val="multilevel"/>
+    <w:tmpl w:val="4EEC0990"/>
+    <w:lvl w:ilvl="0">
+      <w:start w:val="1"/>
+      <w:numFmt w:val="bullet"/>
+      <w:lvlText w:val=""/>
+      <w:lvlJc w:val="left"/>
+      <w:pPr>
+        <w:ind w:left="927" w:hanging="360"/>
+      </w:pPr>
+      <w:rPr>
+        <w:rFonts w:ascii="Symbol" w:hAnsi="Symbol" w:hint="default"/>
+      </w:rPr>
+    </w:lvl>
+    <w:lvl w:ilvl="1">
+      <w:numFmt w:val="bullet"/>
+      <w:lvlText w:val="-"/>
+      <w:lvlJc w:val="left"/>
+      <w:pPr>
+        <w:ind w:left="1647" w:hanging="360"/>
+      </w:pPr>
+      <w:rPr>
+        <w:rFonts w:ascii="Trebuchet MS" w:eastAsiaTheme="minorEastAsia" w:hAnsi="Trebuchet MS" w:cstheme="minorBidi" w:hint="default"/>
+      </w:rPr>
+    </w:lvl>
+    <w:lvl w:ilvl="2">
+      <w:start w:val="1"/>
+      <w:numFmt w:val="bullet"/>
+      <w:lvlText w:val=""/>
+      <w:lvlJc w:val="left"/>
+      <w:pPr>
+        <w:ind w:left="2367" w:hanging="360"/>
+      </w:pPr>
+      <w:rPr>
+        <w:rFonts w:ascii="Wingdings" w:hAnsi="Wingdings" w:hint="default"/>
+      </w:rPr>
+    </w:lvl>
+    <w:lvl w:ilvl="3">
+      <w:start w:val="1"/>
+      <w:numFmt w:val="bullet"/>
+      <w:lvlText w:val=""/>
+      <w:lvlJc w:val="left"/>
+      <w:pPr>
+        <w:ind w:left="3087" w:hanging="360"/>
+      </w:pPr>
+      <w:rPr>
+        <w:rFonts w:ascii="Symbol" w:hAnsi="Symbol" w:hint="default"/>
+      </w:rPr>
+    </w:lvl>
+    <w:lvl w:ilvl="4">
+      <w:start w:val="1"/>
+      <w:numFmt w:val="bullet"/>
+      <w:lvlText w:val="o"/>
+      <w:lvlJc w:val="left"/>
+      <w:pPr>
+        <w:ind w:left="3807" w:hanging="360"/>
+      </w:pPr>
+      <w:rPr>
+        <w:rFonts w:ascii="Courier New" w:hAnsi="Courier New" w:cs="Courier New" w:hint="default"/>
+      </w:rPr>
+    </w:lvl>
+    <w:lvl w:ilvl="5">
+      <w:start w:val="1"/>
+      <w:numFmt w:val="bullet"/>
+      <w:lvlText w:val=""/>
+      <w:lvlJc w:val="left"/>
+      <w:pPr>
+        <w:ind w:left="4527" w:hanging="360"/>
+      </w:pPr>
+      <w:rPr>
+        <w:rFonts w:ascii="Wingdings" w:hAnsi="Wingdings" w:hint="default"/>
+      </w:rPr>
+    </w:lvl>
+    <w:lvl w:ilvl="6">
+      <w:start w:val="1"/>
+      <w:numFmt w:val="bullet"/>
+      <w:lvlText w:val=""/>
+      <w:lvlJc w:val="left"/>
+      <w:pPr>
+        <w:ind w:left="5247" w:hanging="360"/>
+      </w:pPr>
+      <w:rPr>
+        <w:rFonts w:ascii="Symbol" w:hAnsi="Symbol" w:hint="default"/>
+      </w:rPr>
+    </w:lvl>
+    <w:lvl w:ilvl="7">
+      <w:start w:val="1"/>
+      <w:numFmt w:val="bullet"/>
+      <w:lvlText w:val="o"/>
+      <w:lvlJc w:val="left"/>
+      <w:pPr>
+        <w:ind w:left="5967" w:hanging="360"/>
+      </w:pPr>
+      <w:rPr>
+        <w:rFonts w:ascii="Courier New" w:hAnsi="Courier New" w:cs="Courier New" w:hint="default"/>
+      </w:rPr>
+    </w:lvl>
+    <w:lvl w:ilvl="8">
+      <w:start w:val="1"/>
+      <w:numFmt w:val="bullet"/>
+      <w:lvlText w:val=""/>
+      <w:lvlJc w:val="left"/>
+      <w:pPr>
+        <w:ind w:left="6687" w:hanging="360"/>
+      </w:pPr>
+      <w:rPr>
+        <w:rFonts w:ascii="Wingdings" w:hAnsi="Wingdings" w:hint="default"/>
+      </w:rPr>
+    </w:lvl>
+  </w:abstractNum>
   <w:num w:numId="1">
     <w:abstractNumId w:val="0"/>
+  </w:num>
+  <w:num w:numId="2">
+    <w:abstractNumId w:val="1"/>
   </w:num>
 </w:numbering>
 </file>
@@ -5636,10 +6258,6 @@
 </file>
 
 <file path=customXml/item2.xml><?xml version="1.0" encoding="utf-8"?>
-<b:Sources xmlns:b="http://schemas.openxmlformats.org/officeDocument/2006/bibliography" xmlns="http://schemas.openxmlformats.org/officeDocument/2006/bibliography" SelectedStyle="\APASixthEditionOfficeOnline.xsl" StyleName="APA" Version="6"/>
-</file>
-
-<file path=customXml/item3.xml><?xml version="1.0" encoding="utf-8"?>
 <s:customData xmlns="http://www.wps.cn/officeDocument/2013/wpsCustomData" xmlns:s="http://www.wps.cn/officeDocument/2013/wpsCustomData">
   <customSectProps>
     <customSectPr/>
@@ -5648,6 +6266,10 @@
     <customShpInfo spid="_x0000_s1026" textRotate="1"/>
   </customShpExts>
 </s:customData>
+</file>
+
+<file path=customXml/item3.xml><?xml version="1.0" encoding="utf-8"?>
+<b:Sources xmlns:b="http://schemas.openxmlformats.org/officeDocument/2006/bibliography" xmlns="http://schemas.openxmlformats.org/officeDocument/2006/bibliography" SelectedStyle="\APASixthEditionOfficeOnline.xsl" StyleName="APA" Version="6"/>
 </file>
 
 <file path=customXml/itemProps1.xml><?xml version="1.0" encoding="utf-8"?>
@@ -5659,17 +6281,17 @@
 </file>
 
 <file path=customXml/itemProps2.xml><?xml version="1.0" encoding="utf-8"?>
+<ds:datastoreItem xmlns:ds="http://schemas.openxmlformats.org/officeDocument/2006/customXml" ds:itemID="{B1977F7D-205B-4081-913C-38D41E755F92}">
+  <ds:schemaRefs>
+    <ds:schemaRef ds:uri="http://www.wps.cn/officeDocument/2013/wpsCustomData"/>
+  </ds:schemaRefs>
+</ds:datastoreItem>
+</file>
+
+<file path=customXml/itemProps3.xml><?xml version="1.0" encoding="utf-8"?>
 <ds:datastoreItem xmlns:ds="http://schemas.openxmlformats.org/officeDocument/2006/customXml" ds:itemID="{160CCDAF-0FED-44F8-801B-C3B2EE68650C}">
   <ds:schemaRefs>
     <ds:schemaRef ds:uri="http://schemas.openxmlformats.org/officeDocument/2006/bibliography"/>
   </ds:schemaRefs>
 </ds:datastoreItem>
-</file>
-
-<file path=customXml/itemProps3.xml><?xml version="1.0" encoding="utf-8"?>
-<ds:datastoreItem xmlns:ds="http://schemas.openxmlformats.org/officeDocument/2006/customXml" ds:itemID="{B1977F7D-205B-4081-913C-38D41E755F92}">
-  <ds:schemaRefs>
-    <ds:schemaRef ds:uri="http://www.wps.cn/officeDocument/2013/wpsCustomData"/>
-  </ds:schemaRefs>
-</ds:datastoreItem>
 </file>
</xml_diff>